<commit_message>
Adicionado o menu de créditos e atualizado o GDD
</commit_message>
<xml_diff>
--- a/dev-artifacts/GDD - Tic-Tac-Toe Hero.docx
+++ b/dev-artifacts/GDD - Tic-Tac-Toe Hero.docx
@@ -13,6 +13,8 @@
           <w:lang w:val="pt-BR"/>
         </w:rPr>
       </w:pPr>
+      <w:bookmarkStart w:id="0" w:name="_Hlk514008739"/>
+      <w:bookmarkEnd w:id="0"/>
       <w:proofErr w:type="spellStart"/>
       <w:r>
         <w:rPr>
@@ -207,19 +209,7 @@
         <w:rPr>
           <w:lang w:val="pt-BR"/>
         </w:rPr>
-        <w:t xml:space="preserve">Neste jogo em específico existe um tabuleiro onde há várias arenas de jogo-da-velha, que são disputadas aleatoriamente. </w:t>
-      </w:r>
-      <w:r>
-        <w:rPr>
-          <w:lang w:val="pt-BR"/>
-        </w:rPr>
-        <w:t>Os jogadores jogam em turnos alternados, a cada turno uma arena é sorteada e o jogador da vez marca com seu brasão (X ou O) a posição e</w:t>
-      </w:r>
-      <w:r>
-        <w:rPr>
-          <w:lang w:val="pt-BR"/>
-        </w:rPr>
-        <w:t>scolhida dentro da arena.</w:t>
+        <w:t>Neste jogo em específico existe um tabuleiro onde há várias arenas de jogo-da-velha, que são disputadas aleatoriamente. Os jogadores jogam em turnos alternados, a cada turno uma arena é sorteada e o jogador da vez marca com seu brasão (X ou O) a posição escolhida dentro da arena.</w:t>
       </w:r>
     </w:p>
     <w:p>
@@ -290,13 +280,7 @@
         <w:rPr>
           <w:lang w:val="pt-BR"/>
         </w:rPr>
-        <w:t>O tempo que cada jogador tem para fazer sua jogada: 15, 10, e 5</w:t>
-      </w:r>
-      <w:r>
-        <w:rPr>
-          <w:lang w:val="pt-BR"/>
-        </w:rPr>
-        <w:t xml:space="preserve"> segundos respectivamente.</w:t>
+        <w:t>O tempo que cada jogador tem para fazer sua jogada: 15, 10, e 5 segundos respectivamente.</w:t>
       </w:r>
     </w:p>
     <w:p>
@@ -319,6 +303,7 @@
           <w:i/>
           <w:sz w:val="28"/>
           <w:szCs w:val="28"/>
+          <w:lang w:val="pt-BR"/>
         </w:rPr>
       </w:pPr>
       <w:r>
@@ -514,13 +499,7 @@
         <w:rPr>
           <w:lang w:val="pt-BR"/>
         </w:rPr>
-        <w:t xml:space="preserve">Contém conteúdo de classificação livre para todas as idades, que </w:t>
-      </w:r>
-      <w:r>
-        <w:rPr>
-          <w:lang w:val="pt-BR"/>
-        </w:rPr>
-        <w:t>gostam de jogos</w:t>
+        <w:t>Contém conteúdo de classificação livre para todas as idades, que gostam de jogos</w:t>
       </w:r>
       <w:r>
         <w:rPr>
@@ -532,13 +511,7 @@
         <w:rPr>
           <w:lang w:val="pt-BR"/>
         </w:rPr>
-        <w:t>casuais que envolvem estratégia. Títulos n</w:t>
-      </w:r>
-      <w:r>
-        <w:rPr>
-          <w:lang w:val="pt-BR"/>
-        </w:rPr>
-        <w:t xml:space="preserve">esta categoria podem conter violência animada ou fantasiosa leve Similar aos perfis dos jogadores de </w:t>
+        <w:t xml:space="preserve">casuais que envolvem estratégia. Títulos nesta categoria podem conter violência animada ou fantasiosa leve Similar aos perfis dos jogadores de </w:t>
       </w:r>
       <w:proofErr w:type="spellStart"/>
       <w:r>
@@ -721,13 +694,7 @@
         <w:rPr>
           <w:lang w:val="pt-BR"/>
         </w:rPr>
-        <w:t>” oferece opções de dificuldade que permitem aos jogadores escolher o tipo de jogo. O objetivo de cada jogador é através de suas jogadas (que consiste no posicionamento estratégico de seus brasões</w:t>
-      </w:r>
-      <w:r>
-        <w:rPr>
-          <w:lang w:val="pt-BR"/>
-        </w:rPr>
-        <w:t>) obter mais pontos que o seu adversário, através das seguintes habilidades: estratégia, táticas, observação e sorte.</w:t>
+        <w:t>” oferece opções de dificuldade que permitem aos jogadores escolher o tipo de jogo. O objetivo de cada jogador é através de suas jogadas (que consiste no posicionamento estratégico de seus brasões) obter mais pontos que o seu adversário, através das seguintes habilidades: estratégia, táticas, observação e sorte.</w:t>
       </w:r>
       <w:r>
         <w:rPr>
@@ -811,13 +778,7 @@
         <w:rPr>
           <w:lang w:val="pt-BR"/>
         </w:rPr>
-        <w:t>das seguintes maneir</w:t>
-      </w:r>
-      <w:r>
-        <w:rPr>
-          <w:lang w:val="pt-BR"/>
-        </w:rPr>
-        <w:t xml:space="preserve">as: </w:t>
+        <w:t xml:space="preserve">das seguintes maneiras: </w:t>
       </w:r>
     </w:p>
     <w:p>
@@ -901,13 +862,7 @@
         <w:rPr>
           <w:lang w:val="pt-BR"/>
         </w:rPr>
-        <w:t>: possui 9 arenas, dispostas em uma matriz 3x3 (três lin</w:t>
-      </w:r>
-      <w:r>
-        <w:rPr>
-          <w:lang w:val="pt-BR"/>
-        </w:rPr>
-        <w:t xml:space="preserve">has por três colunas). </w:t>
+        <w:t xml:space="preserve">: possui 9 arenas, dispostas em uma matriz 3x3 (três linhas por três colunas). </w:t>
       </w:r>
     </w:p>
     <w:p>
@@ -924,11 +879,6 @@
           <w:lang w:val="pt-BR"/>
         </w:rPr>
         <w:br/>
-      </w:r>
-      <w:r>
-        <w:rPr>
-          <w:lang w:val="pt-BR"/>
-        </w:rPr>
         <w:t>Cada arena é uma matriz de três linhas por três colunas.</w:t>
       </w:r>
     </w:p>
@@ -957,13 +907,7 @@
         <w:rPr>
           <w:lang w:val="pt-BR"/>
         </w:rPr>
-        <w:t>Os jogadores jogam alternadamente por turno, a cada início de turno a arena de</w:t>
-      </w:r>
-      <w:r>
-        <w:rPr>
-          <w:lang w:val="pt-BR"/>
-        </w:rPr>
-        <w:t xml:space="preserve"> jogo é escolhida de forma aleatória segundo o modo de jogo:</w:t>
+        <w:t>Os jogadores jogam alternadamente por turno, a cada início de turno a arena de jogo é escolhida de forma aleatória segundo o modo de jogo:</w:t>
       </w:r>
     </w:p>
     <w:p>
@@ -1148,13 +1092,7 @@
           <w:lang w:val="pt-BR"/>
         </w:rPr>
         <w:lastRenderedPageBreak/>
-        <w:t xml:space="preserve">O objetivo é conseguir três brasões em </w:t>
-      </w:r>
-      <w:r>
-        <w:rPr>
-          <w:lang w:val="pt-BR"/>
-        </w:rPr>
-        <w:t>linha, quer horizontal, vertical ou diagonal em</w:t>
+        <w:t>O objetivo é conseguir três brasões em linha, quer horizontal, vertical ou diagonal em</w:t>
       </w:r>
       <w:r>
         <w:rPr>
@@ -1182,13 +1120,7 @@
         <w:rPr>
           <w:lang w:val="pt-BR"/>
         </w:rPr>
-        <w:t>Quando um jogador conquista o objetivo, costuma-se riscar os três símbolo</w:t>
-      </w:r>
-      <w:r>
-        <w:rPr>
-          <w:lang w:val="pt-BR"/>
-        </w:rPr>
-        <w:t>s.</w:t>
+        <w:t>Quando um jogador conquista o objetivo, costuma-se riscar os três símbolos.</w:t>
       </w:r>
     </w:p>
     <w:p>
@@ -1284,13 +1216,7 @@
         <w:rPr>
           <w:lang w:val="pt-BR"/>
         </w:rPr>
-        <w:t>Modo rápid</w:t>
-      </w:r>
-      <w:r>
-        <w:rPr>
-          <w:lang w:val="pt-BR"/>
-        </w:rPr>
-        <w:t>o: 15 segundos.</w:t>
+        <w:t>Modo rápido: 15 segundos.</w:t>
       </w:r>
     </w:p>
     <w:p>
@@ -1418,13 +1344,7 @@
         <w:rPr>
           <w:lang w:val="pt-BR"/>
         </w:rPr>
-        <w:t>O jogador pode obter pontuação ao complet</w:t>
-      </w:r>
-      <w:r>
-        <w:rPr>
-          <w:lang w:val="pt-BR"/>
-        </w:rPr>
-        <w:t>ar três brasões em linha, quer horizontal, vertical ou diagonal. No final da partida serão atribuídos pontos para cada brasão extra que complete linha, quer horizontal, vertical ou diagonal que cruza uma nova arena.</w:t>
+        <w:t>O jogador pode obter pontuação ao completar três brasões em linha, quer horizontal, vertical ou diagonal. No final da partida serão atribuídos pontos para cada brasão extra que complete linha, quer horizontal, vertical ou diagonal que cruza uma nova arena.</w:t>
       </w:r>
     </w:p>
     <w:p>
@@ -1440,13 +1360,7 @@
         <w:rPr>
           <w:lang w:val="pt-BR"/>
         </w:rPr>
-        <w:t>Cada brasão preenchido que forme uma li</w:t>
-      </w:r>
-      <w:r>
-        <w:rPr>
-          <w:lang w:val="pt-BR"/>
-        </w:rPr>
-        <w:t xml:space="preserve">nha dentro da mesma arena irá pontuar 10 pontos para o jogador. Caso o brasão que forme a linha pertença a arenas diferente, o valor do brasão será de 5 pontos. </w:t>
+        <w:t xml:space="preserve">Cada brasão preenchido que forme uma linha dentro da mesma arena irá pontuar 10 pontos para o jogador. Caso o brasão que forme a linha pertença a arenas diferente, o valor do brasão será de 5 pontos. </w:t>
       </w:r>
     </w:p>
     <w:p>
@@ -1497,13 +1411,7 @@
         <w:rPr>
           <w:lang w:val="pt-BR"/>
         </w:rPr>
-        <w:t>Cada jogador é livre para colocar uma marca em qualquer posição no se</w:t>
-      </w:r>
-      <w:r>
-        <w:rPr>
-          <w:lang w:val="pt-BR"/>
-        </w:rPr>
-        <w:t xml:space="preserve">u turno, desde que a posição esteja vazia (sem marcas). Ao colocar uma marca no tabuleiro, a jogada passa para o próximo jogador, e o processo é repetido até que o tabuleiro seja completamente preenchido. </w:t>
+        <w:t xml:space="preserve">Cada jogador é livre para colocar uma marca em qualquer posição no seu turno, desde que a posição esteja vazia (sem marcas). Ao colocar uma marca no tabuleiro, a jogada passa para o próximo jogador, e o processo é repetido até que o tabuleiro seja completamente preenchido. </w:t>
       </w:r>
     </w:p>
     <w:p>
@@ -1520,13 +1428,7 @@
           <w:lang w:val="pt-BR"/>
         </w:rPr>
         <w:lastRenderedPageBreak/>
-        <w:t>A vitória é conquistada através da maior pontuação</w:t>
-      </w:r>
-      <w:r>
-        <w:rPr>
-          <w:lang w:val="pt-BR"/>
-        </w:rPr>
-        <w:t xml:space="preserve"> acumulada nos turnos após preenchido o tabuleiro. </w:t>
+        <w:t xml:space="preserve">A vitória é conquistada através da maior pontuação acumulada nos turnos após preenchido o tabuleiro. </w:t>
       </w:r>
     </w:p>
     <w:p>
@@ -1558,19 +1460,7 @@
         <w:rPr>
           <w:lang w:val="pt-BR"/>
         </w:rPr>
-        <w:t xml:space="preserve">Analisando </w:t>
-      </w:r>
-      <w:r>
-        <w:rPr>
-          <w:lang w:val="pt-BR"/>
-        </w:rPr>
-        <w:t>o número de possibilidades de forma simplista, existem 362.880 (ou 9!) maneiras de se dispor cada brasão em uma única arena no tabuleiro, sem considerar jogadas vencedoras. Quando consideramos as combinações vencedoras, existem 255.168 jogos possíveis. Ass</w:t>
-      </w:r>
-      <w:r>
-        <w:rPr>
-          <w:lang w:val="pt-BR"/>
-        </w:rPr>
-        <w:t xml:space="preserve">umindo que 'Jogador A' inicia o jogo, se considerar que 'Jogador B' inicia, os resultados passam a ser inversos. </w:t>
+        <w:t xml:space="preserve">Analisando o número de possibilidades de forma simplista, existem 362.880 (ou 9!) maneiras de se dispor cada brasão em uma única arena no tabuleiro, sem considerar jogadas vencedoras. Quando consideramos as combinações vencedoras, existem 255.168 jogos possíveis. Assumindo que 'Jogador A' inicia o jogo, se considerar que 'Jogador B' inicia, os resultados passam a ser inversos. </w:t>
       </w:r>
     </w:p>
     <w:p>
@@ -1586,13 +1476,7 @@
         <w:rPr>
           <w:lang w:val="pt-BR"/>
         </w:rPr>
-        <w:t>O jogador pode optar como estratégia passar a vez ao término do tempo se o jogador não realizar nenhuma jogada antes do término do tempo de s</w:t>
-      </w:r>
-      <w:r>
-        <w:rPr>
-          <w:lang w:val="pt-BR"/>
-        </w:rPr>
-        <w:t xml:space="preserve">eu turno. </w:t>
+        <w:t xml:space="preserve">O jogador pode optar como estratégia passar a vez ao término do tempo se o jogador não realizar nenhuma jogada antes do término do tempo de seu turno. </w:t>
       </w:r>
     </w:p>
     <w:p>
@@ -1639,13 +1523,7 @@
         <w:rPr>
           <w:lang w:val="pt-BR"/>
         </w:rPr>
-        <w:t>Durante a partida o jogador pode adquirir pontos extras ou habilidades especiais ao completar linhas, colunas ou diagonais. O jogo irá aleatoriamente colocar nas casas vazias um artefato bônus que será ativado quando um dos jogado</w:t>
-      </w:r>
-      <w:r>
-        <w:rPr>
-          <w:lang w:val="pt-BR"/>
-        </w:rPr>
-        <w:t>res formar linhas, colunas ou diagonais.</w:t>
+        <w:t>Durante a partida o jogador pode adquirir pontos extras ou habilidades especiais ao completar linhas, colunas ou diagonais. O jogo irá aleatoriamente colocar nas casas vazias um artefato bônus que será ativado quando um dos jogadores formar linhas, colunas ou diagonais.</w:t>
       </w:r>
     </w:p>
     <w:p>
@@ -1677,13 +1555,7 @@
         <w:rPr>
           <w:lang w:val="pt-BR"/>
         </w:rPr>
-        <w:t>&lt;imagem&gt;&lt;</w:t>
-      </w:r>
-      <w:r>
-        <w:rPr>
-          <w:lang w:val="pt-BR"/>
-        </w:rPr>
-        <w:t>/imagem&gt;</w:t>
+        <w:t>&lt;imagem&gt;&lt;/imagem&gt;</w:t>
       </w:r>
     </w:p>
     <w:p>
@@ -1699,13 +1571,7 @@
         <w:rPr>
           <w:lang w:val="pt-BR"/>
         </w:rPr>
-        <w:t>A cada 3 linhas, colunas ou diagonais completas em uma mesma arena do tabuleiro o jogador pode obter uma pontuação bônus [Pensa Rápido] que diminui o tempo do jogador adversário durante 5 turnos. O tempo que o jogador tem para fazer sua jogada, 7</w:t>
-      </w:r>
-      <w:r>
-        <w:rPr>
-          <w:lang w:val="pt-BR"/>
-        </w:rPr>
-        <w:t>, 5, e 3 segundos respectivamente.</w:t>
+        <w:t>A cada 3 linhas, colunas ou diagonais completas em uma mesma arena do tabuleiro o jogador pode obter uma pontuação bônus [Pensa Rápido] que diminui o tempo do jogador adversário durante 5 turnos. O tempo que o jogador tem para fazer sua jogada, 7, 5, e 3 segundos respectivamente.</w:t>
       </w:r>
     </w:p>
     <w:p>
@@ -1737,13 +1603,7 @@
         <w:rPr>
           <w:lang w:val="pt-BR"/>
         </w:rPr>
-        <w:t>A cada 5 linhas, colunas ou diagonais completas um dos espaços em brancos do tabuleiro será aleatoriamente escolhido como um espaço bônus [Troca-Troca] em que permite ao jogador trocar um brasão do ad</w:t>
-      </w:r>
-      <w:r>
-        <w:rPr>
-          <w:lang w:val="pt-BR"/>
-        </w:rPr>
-        <w:t>versário que não esteja sendo pontuado em qualquer arena. Não é afetado pelo bônus cancelar.</w:t>
+        <w:t>A cada 5 linhas, colunas ou diagonais completas um dos espaços em brancos do tabuleiro será aleatoriamente escolhido como um espaço bônus [Troca-Troca] em que permite ao jogador trocar um brasão do adversário que não esteja sendo pontuado em qualquer arena. Não é afetado pelo bônus cancelar.</w:t>
       </w:r>
     </w:p>
     <w:p>
@@ -1782,13 +1642,7 @@
         <w:rPr>
           <w:lang w:val="pt-BR"/>
         </w:rPr>
-        <w:t>[Emb</w:t>
-      </w:r>
-      <w:r>
-        <w:rPr>
-          <w:lang w:val="pt-BR"/>
-        </w:rPr>
-        <w:t>aralhar</w:t>
+        <w:t>[Embaralhar</w:t>
       </w:r>
       <w:proofErr w:type="gramEnd"/>
       <w:r>
@@ -1834,13 +1688,7 @@
         <w:rPr>
           <w:lang w:val="pt-BR"/>
         </w:rPr>
-        <w:t>A cada 5 linhas, colunas ou diagonais completas um dos</w:t>
-      </w:r>
-      <w:r>
-        <w:rPr>
-          <w:lang w:val="pt-BR"/>
-        </w:rPr>
-        <w:t xml:space="preserve"> espaços em brancos do tabuleiro será aleatoriamente escolhido como um espaço bônus </w:t>
+        <w:t xml:space="preserve">A cada 5 linhas, colunas ou diagonais completas um dos espaços em brancos do tabuleiro será aleatoriamente escolhido como um espaço bônus </w:t>
       </w:r>
       <w:proofErr w:type="gramStart"/>
       <w:r>
@@ -1854,13 +1702,7 @@
         <w:rPr>
           <w:lang w:val="pt-BR"/>
         </w:rPr>
-        <w:t>] que caso um jogador o preencha com seu brasão primeiro, todos os brasões são invertidos sem a inversão de pontuação (i.e. os brasões do jogador A serão substituí</w:t>
-      </w:r>
-      <w:r>
-        <w:rPr>
-          <w:lang w:val="pt-BR"/>
-        </w:rPr>
-        <w:t>dos pelo jogador B e vice-versa).  Não é afetado pelo bônus cancelar.</w:t>
+        <w:t>] que caso um jogador o preencha com seu brasão primeiro, todos os brasões são invertidos sem a inversão de pontuação (i.e. os brasões do jogador A serão substituídos pelo jogador B e vice-versa).  Não é afetado pelo bônus cancelar.</w:t>
       </w:r>
     </w:p>
     <w:p>
@@ -1906,13 +1748,7 @@
         <w:rPr>
           <w:lang w:val="pt-BR"/>
         </w:rPr>
-        <w:t xml:space="preserve">] que, cancela o </w:t>
-      </w:r>
-      <w:r>
-        <w:rPr>
-          <w:lang w:val="pt-BR"/>
-        </w:rPr>
-        <w:t>efeito do último bônus aplicado do adversário se estiver ainda ativo.</w:t>
+        <w:t>] que, cancela o efeito do último bônus aplicado do adversário se estiver ainda ativo.</w:t>
       </w:r>
     </w:p>
     <w:p>
@@ -1928,13 +1764,7 @@
         <w:rPr>
           <w:lang w:val="pt-BR"/>
         </w:rPr>
-        <w:t>&lt;imagem&gt;&lt;/imagem</w:t>
-      </w:r>
-      <w:r>
-        <w:rPr>
-          <w:lang w:val="pt-BR"/>
-        </w:rPr>
-        <w:t>&gt;</w:t>
+        <w:t>&lt;imagem&gt;&lt;/imagem&gt;</w:t>
       </w:r>
     </w:p>
     <w:p>
@@ -1994,7 +1824,7 @@
                     <pic:cNvPicPr preferRelativeResize="0"/>
                   </pic:nvPicPr>
                   <pic:blipFill>
-                    <a:blip r:embed="rId7"/>
+                    <a:blip r:embed="rId8"/>
                     <a:srcRect/>
                     <a:stretch>
                       <a:fillRect/>
@@ -2020,13 +1850,7 @@
         <w:rPr>
           <w:lang w:val="pt-BR"/>
         </w:rPr>
-        <w:t xml:space="preserve"> do dispositivo móvel, onde a partida esteja acontecendo e o brasão respectivo a ca</w:t>
-      </w:r>
-      <w:r>
-        <w:rPr>
-          <w:lang w:val="pt-BR"/>
-        </w:rPr>
-        <w:t>da jogador.</w:t>
+        <w:t xml:space="preserve"> do dispositivo móvel, onde a partida esteja acontecendo e o brasão respectivo a cada jogador.</w:t>
       </w:r>
     </w:p>
     <w:p>
@@ -2064,8 +1888,6 @@
         </w:rPr>
         <w:t>Jogo</w:t>
       </w:r>
-      <w:bookmarkStart w:id="0" w:name="_GoBack"/>
-      <w:bookmarkEnd w:id="0"/>
     </w:p>
     <w:p>
       <w:pPr>
@@ -2080,6 +1902,18 @@
       <w:pPr>
         <w:spacing w:line="360" w:lineRule="auto"/>
         <w:jc w:val="both"/>
+      </w:pPr>
+    </w:p>
+    <w:p>
+      <w:pPr>
+        <w:spacing w:line="360" w:lineRule="auto"/>
+        <w:jc w:val="both"/>
+        <w:rPr>
+          <w:i/>
+          <w:sz w:val="28"/>
+          <w:szCs w:val="28"/>
+          <w:lang w:val="pt-BR"/>
+        </w:rPr>
       </w:pPr>
       <w:r>
         <w:rPr>
@@ -2088,7 +1922,7 @@
         <w:drawing>
           <wp:inline distT="114300" distB="114300" distL="114300" distR="114300">
             <wp:extent cx="5943600" cy="1625600"/>
-            <wp:effectExtent l="0" t="0" r="0" b="0"/>
+            <wp:effectExtent l="0" t="0" r="0" b="8255"/>
             <wp:docPr id="3" name="image6.png"/>
             <wp:cNvGraphicFramePr/>
             <a:graphic xmlns:a="http://schemas.openxmlformats.org/drawingml/2006/main">
@@ -2099,7 +1933,7 @@
                     <pic:cNvPicPr preferRelativeResize="0"/>
                   </pic:nvPicPr>
                   <pic:blipFill>
-                    <a:blip r:embed="rId8"/>
+                    <a:blip r:embed="rId9"/>
                     <a:srcRect/>
                     <a:stretch>
                       <a:fillRect/>
@@ -2130,82 +1964,976 @@
     </w:p>
     <w:p>
       <w:pPr>
-        <w:spacing w:line="360" w:lineRule="auto"/>
-        <w:jc w:val="both"/>
-      </w:pPr>
-    </w:p>
-    <w:p>
-      <w:pPr>
-        <w:spacing w:line="360" w:lineRule="auto"/>
-        <w:jc w:val="both"/>
-      </w:pPr>
-      <w:r>
-        <w:br/>
-      </w:r>
-    </w:p>
-    <w:p>
-      <w:pPr>
-        <w:spacing w:line="360" w:lineRule="auto"/>
-        <w:jc w:val="both"/>
-        <w:rPr>
-          <w:lang w:val="pt-BR"/>
-        </w:rPr>
-      </w:pPr>
-      <w:r>
-        <w:rPr>
+        <w:rPr>
+          <w:i/>
+          <w:sz w:val="28"/>
+          <w:szCs w:val="28"/>
+          <w:lang w:val="pt-BR"/>
+        </w:rPr>
+      </w:pPr>
+      <w:r>
+        <w:rPr>
+          <w:i/>
+          <w:sz w:val="28"/>
+          <w:szCs w:val="28"/>
+          <w:lang w:val="pt-BR"/>
+        </w:rPr>
+        <w:br w:type="page"/>
+      </w:r>
+    </w:p>
+    <w:p>
+      <w:pPr>
+        <w:spacing w:line="360" w:lineRule="auto"/>
+        <w:jc w:val="both"/>
+        <w:rPr>
+          <w:i/>
+          <w:sz w:val="28"/>
+          <w:szCs w:val="28"/>
+          <w:lang w:val="pt-BR"/>
+        </w:rPr>
+      </w:pPr>
+      <w:r>
+        <w:rPr>
+          <w:i/>
+          <w:sz w:val="28"/>
+          <w:szCs w:val="28"/>
           <w:lang w:val="pt-BR"/>
         </w:rPr>
         <w:lastRenderedPageBreak/>
-        <w:br/>
-      </w:r>
-      <w:r>
-        <w:rPr>
-          <w:lang w:val="pt-BR"/>
-        </w:rPr>
-        <w:br/>
-        <w:t># Arte</w:t>
-      </w:r>
-    </w:p>
-    <w:p>
-      <w:pPr>
-        <w:spacing w:line="360" w:lineRule="auto"/>
-        <w:jc w:val="both"/>
-        <w:rPr>
-          <w:lang w:val="pt-BR"/>
-        </w:rPr>
-      </w:pPr>
-    </w:p>
-    <w:p>
-      <w:pPr>
-        <w:spacing w:line="360" w:lineRule="auto"/>
-        <w:jc w:val="both"/>
-        <w:rPr>
-          <w:lang w:val="pt-BR"/>
-        </w:rPr>
-      </w:pPr>
-    </w:p>
-    <w:p>
-      <w:pPr>
-        <w:spacing w:line="360" w:lineRule="auto"/>
-        <w:jc w:val="both"/>
-        <w:rPr>
-          <w:lang w:val="pt-BR"/>
-        </w:rPr>
-      </w:pPr>
-    </w:p>
-    <w:p>
-      <w:pPr>
-        <w:spacing w:line="360" w:lineRule="auto"/>
-        <w:jc w:val="both"/>
-        <w:rPr>
-          <w:lang w:val="pt-BR"/>
-        </w:rPr>
-      </w:pPr>
-      <w:r>
-        <w:rPr>
-          <w:lang w:val="pt-BR"/>
-        </w:rPr>
-        <w:t>Paleta de cores utilizadas:</w:t>
+        <w:t>Protótipo</w:t>
+      </w:r>
+    </w:p>
+    <w:p>
+      <w:pPr>
+        <w:spacing w:line="360" w:lineRule="auto"/>
+        <w:jc w:val="both"/>
+        <w:rPr>
+          <w:i/>
+          <w:sz w:val="28"/>
+          <w:szCs w:val="28"/>
+          <w:lang w:val="pt-BR"/>
+        </w:rPr>
+      </w:pPr>
+    </w:p>
+    <w:p>
+      <w:pPr>
+        <w:spacing w:line="360" w:lineRule="auto"/>
+        <w:jc w:val="center"/>
+        <w:rPr>
+          <w:lang w:val="pt-BR"/>
+        </w:rPr>
+      </w:pPr>
+      <w:r>
+        <w:rPr>
+          <w:noProof/>
+        </w:rPr>
+        <w:drawing>
+          <wp:inline distT="0" distB="0" distL="0" distR="0">
+            <wp:extent cx="6128657" cy="4600226"/>
+            <wp:effectExtent l="0" t="0" r="0" b="0"/>
+            <wp:docPr id="12" name="Imagem 12"/>
+            <wp:cNvGraphicFramePr>
+              <a:graphicFrameLocks xmlns:a="http://schemas.openxmlformats.org/drawingml/2006/main" noChangeAspect="1"/>
+            </wp:cNvGraphicFramePr>
+            <a:graphic xmlns:a="http://schemas.openxmlformats.org/drawingml/2006/main">
+              <a:graphicData uri="http://schemas.openxmlformats.org/drawingml/2006/picture">
+                <pic:pic xmlns:pic="http://schemas.openxmlformats.org/drawingml/2006/picture">
+                  <pic:nvPicPr>
+                    <pic:cNvPr id="0" name="Picture 20"/>
+                    <pic:cNvPicPr>
+                      <a:picLocks noChangeAspect="1" noChangeArrowheads="1"/>
+                    </pic:cNvPicPr>
+                  </pic:nvPicPr>
+                  <pic:blipFill>
+                    <a:blip r:embed="rId10">
+                      <a:extLst>
+                        <a:ext uri="{28A0092B-C50C-407E-A947-70E740481C1C}">
+                          <a14:useLocalDpi xmlns:a14="http://schemas.microsoft.com/office/drawing/2010/main" val="0"/>
+                        </a:ext>
+                      </a:extLst>
+                    </a:blip>
+                    <a:srcRect/>
+                    <a:stretch>
+                      <a:fillRect/>
+                    </a:stretch>
+                  </pic:blipFill>
+                  <pic:spPr bwMode="auto">
+                    <a:xfrm>
+                      <a:off x="0" y="0"/>
+                      <a:ext cx="6171931" cy="4632708"/>
+                    </a:xfrm>
+                    <a:prstGeom prst="rect">
+                      <a:avLst/>
+                    </a:prstGeom>
+                    <a:noFill/>
+                    <a:ln>
+                      <a:noFill/>
+                    </a:ln>
+                  </pic:spPr>
+                </pic:pic>
+              </a:graphicData>
+            </a:graphic>
+          </wp:inline>
+        </w:drawing>
+      </w:r>
+    </w:p>
+    <w:p>
+      <w:pPr>
+        <w:spacing w:line="360" w:lineRule="auto"/>
+        <w:jc w:val="both"/>
+        <w:rPr>
+          <w:lang w:val="pt-BR"/>
+        </w:rPr>
+      </w:pPr>
+    </w:p>
+    <w:p>
+      <w:pPr>
+        <w:spacing w:line="360" w:lineRule="auto"/>
+        <w:jc w:val="center"/>
+        <w:rPr>
+          <w:lang w:val="pt-BR"/>
+        </w:rPr>
+      </w:pPr>
+      <w:r>
+        <w:rPr>
+          <w:noProof/>
+        </w:rPr>
+        <w:drawing>
+          <wp:inline distT="0" distB="0" distL="0" distR="0">
+            <wp:extent cx="4414763" cy="2483304"/>
+            <wp:effectExtent l="0" t="0" r="5080" b="0"/>
+            <wp:docPr id="15" name="Imagem 15"/>
+            <wp:cNvGraphicFramePr>
+              <a:graphicFrameLocks xmlns:a="http://schemas.openxmlformats.org/drawingml/2006/main" noChangeAspect="1"/>
+            </wp:cNvGraphicFramePr>
+            <a:graphic xmlns:a="http://schemas.openxmlformats.org/drawingml/2006/main">
+              <a:graphicData uri="http://schemas.openxmlformats.org/drawingml/2006/picture">
+                <pic:pic xmlns:pic="http://schemas.openxmlformats.org/drawingml/2006/picture">
+                  <pic:nvPicPr>
+                    <pic:cNvPr id="0" name="Picture 26"/>
+                    <pic:cNvPicPr>
+                      <a:picLocks noChangeAspect="1" noChangeArrowheads="1"/>
+                    </pic:cNvPicPr>
+                  </pic:nvPicPr>
+                  <pic:blipFill>
+                    <a:blip r:embed="rId11" cstate="print">
+                      <a:extLst>
+                        <a:ext uri="{28A0092B-C50C-407E-A947-70E740481C1C}">
+                          <a14:useLocalDpi xmlns:a14="http://schemas.microsoft.com/office/drawing/2010/main" val="0"/>
+                        </a:ext>
+                      </a:extLst>
+                    </a:blip>
+                    <a:srcRect/>
+                    <a:stretch>
+                      <a:fillRect/>
+                    </a:stretch>
+                  </pic:blipFill>
+                  <pic:spPr bwMode="auto">
+                    <a:xfrm>
+                      <a:off x="0" y="0"/>
+                      <a:ext cx="4437955" cy="2496349"/>
+                    </a:xfrm>
+                    <a:prstGeom prst="rect">
+                      <a:avLst/>
+                    </a:prstGeom>
+                    <a:noFill/>
+                    <a:ln>
+                      <a:noFill/>
+                    </a:ln>
+                  </pic:spPr>
+                </pic:pic>
+              </a:graphicData>
+            </a:graphic>
+          </wp:inline>
+        </w:drawing>
+      </w:r>
+    </w:p>
+    <w:p>
+      <w:pPr>
+        <w:spacing w:line="360" w:lineRule="auto"/>
+        <w:jc w:val="both"/>
+        <w:rPr>
+          <w:lang w:val="pt-BR"/>
+        </w:rPr>
+      </w:pPr>
+      <w:r>
+        <w:rPr>
+          <w:i/>
+          <w:sz w:val="28"/>
+          <w:szCs w:val="28"/>
+          <w:lang w:val="pt-BR"/>
+        </w:rPr>
+        <w:lastRenderedPageBreak/>
+        <w:t>Arte</w:t>
+      </w:r>
+    </w:p>
+    <w:p>
+      <w:pPr>
+        <w:spacing w:line="360" w:lineRule="auto"/>
+        <w:jc w:val="both"/>
+        <w:rPr>
+          <w:lang w:val="pt-BR"/>
+        </w:rPr>
+      </w:pPr>
+    </w:p>
+    <w:p>
+      <w:pPr>
+        <w:spacing w:line="360" w:lineRule="auto"/>
+        <w:jc w:val="both"/>
+        <w:rPr>
+          <w:b/>
+          <w:lang w:val="pt-BR"/>
+        </w:rPr>
+      </w:pPr>
+      <w:r>
+        <w:rPr>
+          <w:noProof/>
+        </w:rPr>
+        <w:drawing>
+          <wp:anchor distT="0" distB="0" distL="114300" distR="114300" simplePos="0" relativeHeight="251657728" behindDoc="1" locked="0" layoutInCell="1" allowOverlap="1">
+            <wp:simplePos x="0" y="0"/>
+            <wp:positionH relativeFrom="column">
+              <wp:posOffset>264160</wp:posOffset>
+            </wp:positionH>
+            <wp:positionV relativeFrom="page">
+              <wp:posOffset>1882140</wp:posOffset>
+            </wp:positionV>
+            <wp:extent cx="2456815" cy="3461385"/>
+            <wp:effectExtent l="0" t="0" r="635" b="5715"/>
+            <wp:wrapTight wrapText="bothSides">
+              <wp:wrapPolygon edited="0">
+                <wp:start x="0" y="0"/>
+                <wp:lineTo x="0" y="21517"/>
+                <wp:lineTo x="21438" y="21517"/>
+                <wp:lineTo x="21438" y="0"/>
+                <wp:lineTo x="0" y="0"/>
+              </wp:wrapPolygon>
+            </wp:wrapTight>
+            <wp:docPr id="6" name="Imagem 6"/>
+            <wp:cNvGraphicFramePr>
+              <a:graphicFrameLocks xmlns:a="http://schemas.openxmlformats.org/drawingml/2006/main" noChangeAspect="1"/>
+            </wp:cNvGraphicFramePr>
+            <a:graphic xmlns:a="http://schemas.openxmlformats.org/drawingml/2006/main">
+              <a:graphicData uri="http://schemas.openxmlformats.org/drawingml/2006/picture">
+                <pic:pic xmlns:pic="http://schemas.openxmlformats.org/drawingml/2006/picture">
+                  <pic:nvPicPr>
+                    <pic:cNvPr id="0" name="Picture 5"/>
+                    <pic:cNvPicPr>
+                      <a:picLocks noChangeAspect="1" noChangeArrowheads="1"/>
+                    </pic:cNvPicPr>
+                  </pic:nvPicPr>
+                  <pic:blipFill>
+                    <a:blip r:embed="rId12" cstate="print">
+                      <a:extLst>
+                        <a:ext uri="{28A0092B-C50C-407E-A947-70E740481C1C}">
+                          <a14:useLocalDpi xmlns:a14="http://schemas.microsoft.com/office/drawing/2010/main" val="0"/>
+                        </a:ext>
+                      </a:extLst>
+                    </a:blip>
+                    <a:srcRect/>
+                    <a:stretch>
+                      <a:fillRect/>
+                    </a:stretch>
+                  </pic:blipFill>
+                  <pic:spPr bwMode="auto">
+                    <a:xfrm>
+                      <a:off x="0" y="0"/>
+                      <a:ext cx="2456815" cy="3461385"/>
+                    </a:xfrm>
+                    <a:prstGeom prst="rect">
+                      <a:avLst/>
+                    </a:prstGeom>
+                    <a:noFill/>
+                    <a:ln>
+                      <a:noFill/>
+                    </a:ln>
+                  </pic:spPr>
+                </pic:pic>
+              </a:graphicData>
+            </a:graphic>
+            <wp14:sizeRelH relativeFrom="margin">
+              <wp14:pctWidth>0</wp14:pctWidth>
+            </wp14:sizeRelH>
+            <wp14:sizeRelV relativeFrom="margin">
+              <wp14:pctHeight>0</wp14:pctHeight>
+            </wp14:sizeRelV>
+          </wp:anchor>
+        </w:drawing>
+      </w:r>
+      <w:r>
+        <w:rPr>
+          <w:b/>
+          <w:lang w:val="pt-BR"/>
+        </w:rPr>
+        <w:t>C</w:t>
+      </w:r>
+      <w:r>
+        <w:rPr>
+          <w:b/>
+          <w:lang w:val="pt-BR"/>
+        </w:rPr>
+        <w:t>onceito</w:t>
+      </w:r>
+      <w:r>
+        <w:rPr>
+          <w:b/>
+          <w:lang w:val="pt-BR"/>
+        </w:rPr>
+        <w:t>s</w:t>
+      </w:r>
+    </w:p>
+    <w:p>
+      <w:pPr>
+        <w:spacing w:line="360" w:lineRule="auto"/>
+        <w:ind w:left="2160"/>
+        <w:jc w:val="center"/>
+        <w:rPr>
+          <w:noProof/>
+        </w:rPr>
+      </w:pPr>
+      <w:r>
+        <w:rPr>
+          <w:noProof/>
+        </w:rPr>
+        <w:t xml:space="preserve">              </w:t>
+      </w:r>
+      <w:r>
+        <w:rPr>
+          <w:noProof/>
+        </w:rPr>
+        <w:drawing>
+          <wp:inline distT="0" distB="0" distL="0" distR="0">
+            <wp:extent cx="2395318" cy="3374572"/>
+            <wp:effectExtent l="0" t="0" r="5080" b="0"/>
+            <wp:docPr id="7" name="Imagem 7"/>
+            <wp:cNvGraphicFramePr>
+              <a:graphicFrameLocks xmlns:a="http://schemas.openxmlformats.org/drawingml/2006/main" noChangeAspect="1"/>
+            </wp:cNvGraphicFramePr>
+            <a:graphic xmlns:a="http://schemas.openxmlformats.org/drawingml/2006/main">
+              <a:graphicData uri="http://schemas.openxmlformats.org/drawingml/2006/picture">
+                <pic:pic xmlns:pic="http://schemas.openxmlformats.org/drawingml/2006/picture">
+                  <pic:nvPicPr>
+                    <pic:cNvPr id="0" name="Picture 7"/>
+                    <pic:cNvPicPr>
+                      <a:picLocks noChangeAspect="1" noChangeArrowheads="1"/>
+                    </pic:cNvPicPr>
+                  </pic:nvPicPr>
+                  <pic:blipFill>
+                    <a:blip r:embed="rId13" cstate="print">
+                      <a:extLst>
+                        <a:ext uri="{28A0092B-C50C-407E-A947-70E740481C1C}">
+                          <a14:useLocalDpi xmlns:a14="http://schemas.microsoft.com/office/drawing/2010/main" val="0"/>
+                        </a:ext>
+                      </a:extLst>
+                    </a:blip>
+                    <a:srcRect/>
+                    <a:stretch>
+                      <a:fillRect/>
+                    </a:stretch>
+                  </pic:blipFill>
+                  <pic:spPr bwMode="auto">
+                    <a:xfrm>
+                      <a:off x="0" y="0"/>
+                      <a:ext cx="2414025" cy="3400926"/>
+                    </a:xfrm>
+                    <a:prstGeom prst="rect">
+                      <a:avLst/>
+                    </a:prstGeom>
+                    <a:noFill/>
+                    <a:ln>
+                      <a:noFill/>
+                    </a:ln>
+                  </pic:spPr>
+                </pic:pic>
+              </a:graphicData>
+            </a:graphic>
+          </wp:inline>
+        </w:drawing>
+      </w:r>
+    </w:p>
+    <w:p>
+      <w:pPr>
+        <w:spacing w:line="360" w:lineRule="auto"/>
+        <w:ind w:firstLine="1440"/>
+        <w:jc w:val="both"/>
+        <w:rPr>
+          <w:noProof/>
+        </w:rPr>
+      </w:pPr>
+    </w:p>
+    <w:p>
+      <w:pPr>
+        <w:spacing w:line="360" w:lineRule="auto"/>
+        <w:ind w:firstLine="1440"/>
+        <w:jc w:val="both"/>
+        <w:rPr>
+          <w:noProof/>
+        </w:rPr>
+      </w:pPr>
+      <w:r>
+        <w:rPr>
+          <w:noProof/>
+        </w:rPr>
+        <w:drawing>
+          <wp:anchor distT="0" distB="0" distL="114300" distR="114300" simplePos="0" relativeHeight="251662848" behindDoc="1" locked="0" layoutInCell="1" allowOverlap="1" wp14:anchorId="1C2AC9AC">
+            <wp:simplePos x="0" y="0"/>
+            <wp:positionH relativeFrom="column">
+              <wp:posOffset>43906</wp:posOffset>
+            </wp:positionH>
+            <wp:positionV relativeFrom="paragraph">
+              <wp:posOffset>450125</wp:posOffset>
+            </wp:positionV>
+            <wp:extent cx="2830195" cy="2748915"/>
+            <wp:effectExtent l="0" t="0" r="8255" b="0"/>
+            <wp:wrapTight wrapText="bothSides">
+              <wp:wrapPolygon edited="0">
+                <wp:start x="0" y="0"/>
+                <wp:lineTo x="0" y="21405"/>
+                <wp:lineTo x="21518" y="21405"/>
+                <wp:lineTo x="21518" y="0"/>
+                <wp:lineTo x="0" y="0"/>
+              </wp:wrapPolygon>
+            </wp:wrapTight>
+            <wp:docPr id="5" name="Imagem 5"/>
+            <wp:cNvGraphicFramePr>
+              <a:graphicFrameLocks xmlns:a="http://schemas.openxmlformats.org/drawingml/2006/main" noChangeAspect="1"/>
+            </wp:cNvGraphicFramePr>
+            <a:graphic xmlns:a="http://schemas.openxmlformats.org/drawingml/2006/main">
+              <a:graphicData uri="http://schemas.openxmlformats.org/drawingml/2006/picture">
+                <pic:pic xmlns:pic="http://schemas.openxmlformats.org/drawingml/2006/picture">
+                  <pic:nvPicPr>
+                    <pic:cNvPr id="0" name="Picture 3"/>
+                    <pic:cNvPicPr>
+                      <a:picLocks noChangeAspect="1" noChangeArrowheads="1"/>
+                    </pic:cNvPicPr>
+                  </pic:nvPicPr>
+                  <pic:blipFill>
+                    <a:blip r:embed="rId14" cstate="print">
+                      <a:extLst>
+                        <a:ext uri="{28A0092B-C50C-407E-A947-70E740481C1C}">
+                          <a14:useLocalDpi xmlns:a14="http://schemas.microsoft.com/office/drawing/2010/main" val="0"/>
+                        </a:ext>
+                      </a:extLst>
+                    </a:blip>
+                    <a:srcRect/>
+                    <a:stretch>
+                      <a:fillRect/>
+                    </a:stretch>
+                  </pic:blipFill>
+                  <pic:spPr bwMode="auto">
+                    <a:xfrm>
+                      <a:off x="0" y="0"/>
+                      <a:ext cx="2830195" cy="2748915"/>
+                    </a:xfrm>
+                    <a:prstGeom prst="rect">
+                      <a:avLst/>
+                    </a:prstGeom>
+                    <a:noFill/>
+                    <a:ln>
+                      <a:noFill/>
+                    </a:ln>
+                  </pic:spPr>
+                </pic:pic>
+              </a:graphicData>
+            </a:graphic>
+            <wp14:sizeRelH relativeFrom="margin">
+              <wp14:pctWidth>0</wp14:pctWidth>
+            </wp14:sizeRelH>
+            <wp14:sizeRelV relativeFrom="margin">
+              <wp14:pctHeight>0</wp14:pctHeight>
+            </wp14:sizeRelV>
+          </wp:anchor>
+        </w:drawing>
+      </w:r>
+      <w:r>
+        <w:rPr>
+          <w:noProof/>
+        </w:rPr>
+        <w:drawing>
+          <wp:inline distT="0" distB="0" distL="0" distR="0" wp14:anchorId="414507BF" wp14:editId="1046F9AA">
+            <wp:extent cx="2212975" cy="3540759"/>
+            <wp:effectExtent l="0" t="0" r="0" b="3175"/>
+            <wp:docPr id="8" name="Imagem 8"/>
+            <wp:cNvGraphicFramePr>
+              <a:graphicFrameLocks xmlns:a="http://schemas.openxmlformats.org/drawingml/2006/main" noChangeAspect="1"/>
+            </wp:cNvGraphicFramePr>
+            <a:graphic xmlns:a="http://schemas.openxmlformats.org/drawingml/2006/main">
+              <a:graphicData uri="http://schemas.openxmlformats.org/drawingml/2006/picture">
+                <pic:pic xmlns:pic="http://schemas.openxmlformats.org/drawingml/2006/picture">
+                  <pic:nvPicPr>
+                    <pic:cNvPr id="0" name="Picture 9"/>
+                    <pic:cNvPicPr>
+                      <a:picLocks noChangeAspect="1" noChangeArrowheads="1"/>
+                    </pic:cNvPicPr>
+                  </pic:nvPicPr>
+                  <pic:blipFill>
+                    <a:blip r:embed="rId15" cstate="print">
+                      <a:extLst>
+                        <a:ext uri="{28A0092B-C50C-407E-A947-70E740481C1C}">
+                          <a14:useLocalDpi xmlns:a14="http://schemas.microsoft.com/office/drawing/2010/main" val="0"/>
+                        </a:ext>
+                      </a:extLst>
+                    </a:blip>
+                    <a:srcRect/>
+                    <a:stretch>
+                      <a:fillRect/>
+                    </a:stretch>
+                  </pic:blipFill>
+                  <pic:spPr bwMode="auto">
+                    <a:xfrm flipH="1">
+                      <a:off x="0" y="0"/>
+                      <a:ext cx="2230009" cy="3568014"/>
+                    </a:xfrm>
+                    <a:prstGeom prst="rect">
+                      <a:avLst/>
+                    </a:prstGeom>
+                    <a:noFill/>
+                    <a:ln>
+                      <a:noFill/>
+                    </a:ln>
+                  </pic:spPr>
+                </pic:pic>
+              </a:graphicData>
+            </a:graphic>
+          </wp:inline>
+        </w:drawing>
+      </w:r>
+    </w:p>
+    <w:p>
+      <w:pPr>
+        <w:spacing w:line="360" w:lineRule="auto"/>
+        <w:jc w:val="both"/>
+        <w:rPr>
+          <w:b/>
+          <w:lang w:val="pt-BR"/>
+        </w:rPr>
+      </w:pPr>
+      <w:r>
+        <w:rPr>
+          <w:b/>
+          <w:lang w:val="pt-BR"/>
+        </w:rPr>
+        <w:lastRenderedPageBreak/>
+        <w:t>H</w:t>
+      </w:r>
+      <w:r>
+        <w:rPr>
+          <w:b/>
+          <w:lang w:val="pt-BR"/>
+        </w:rPr>
+        <w:t>UD</w:t>
+      </w:r>
+    </w:p>
+    <w:p>
+      <w:pPr>
+        <w:spacing w:line="360" w:lineRule="auto"/>
+        <w:jc w:val="both"/>
+        <w:rPr>
+          <w:b/>
+          <w:lang w:val="pt-BR"/>
+        </w:rPr>
+      </w:pPr>
+      <w:r>
+        <w:rPr>
+          <w:noProof/>
+        </w:rPr>
+        <w:drawing>
+          <wp:inline distT="0" distB="0" distL="0" distR="0" wp14:anchorId="61BBF499" wp14:editId="02A3704C">
+            <wp:extent cx="1890395" cy="3014495"/>
+            <wp:effectExtent l="0" t="0" r="0" b="0"/>
+            <wp:docPr id="11" name="Imagem 11"/>
+            <wp:cNvGraphicFramePr>
+              <a:graphicFrameLocks xmlns:a="http://schemas.openxmlformats.org/drawingml/2006/main" noChangeAspect="1"/>
+            </wp:cNvGraphicFramePr>
+            <a:graphic xmlns:a="http://schemas.openxmlformats.org/drawingml/2006/main">
+              <a:graphicData uri="http://schemas.openxmlformats.org/drawingml/2006/picture">
+                <pic:pic xmlns:pic="http://schemas.openxmlformats.org/drawingml/2006/picture">
+                  <pic:nvPicPr>
+                    <pic:cNvPr id="0" name="Picture 18"/>
+                    <pic:cNvPicPr>
+                      <a:picLocks noChangeAspect="1" noChangeArrowheads="1"/>
+                    </pic:cNvPicPr>
+                  </pic:nvPicPr>
+                  <pic:blipFill>
+                    <a:blip r:embed="rId16" cstate="print">
+                      <a:extLst>
+                        <a:ext uri="{28A0092B-C50C-407E-A947-70E740481C1C}">
+                          <a14:useLocalDpi xmlns:a14="http://schemas.microsoft.com/office/drawing/2010/main" val="0"/>
+                        </a:ext>
+                      </a:extLst>
+                    </a:blip>
+                    <a:srcRect/>
+                    <a:stretch>
+                      <a:fillRect/>
+                    </a:stretch>
+                  </pic:blipFill>
+                  <pic:spPr bwMode="auto">
+                    <a:xfrm>
+                      <a:off x="0" y="0"/>
+                      <a:ext cx="1911753" cy="3048553"/>
+                    </a:xfrm>
+                    <a:prstGeom prst="rect">
+                      <a:avLst/>
+                    </a:prstGeom>
+                    <a:noFill/>
+                    <a:ln>
+                      <a:noFill/>
+                    </a:ln>
+                  </pic:spPr>
+                </pic:pic>
+              </a:graphicData>
+            </a:graphic>
+          </wp:inline>
+        </w:drawing>
+      </w:r>
+      <w:r>
+        <w:rPr>
+          <w:b/>
+          <w:lang w:val="pt-BR"/>
+        </w:rPr>
+        <w:tab/>
+      </w:r>
+      <w:r>
+        <w:rPr>
+          <w:b/>
+          <w:lang w:val="pt-BR"/>
+        </w:rPr>
+        <w:tab/>
+      </w:r>
+      <w:r>
+        <w:rPr>
+          <w:noProof/>
+        </w:rPr>
+        <w:drawing>
+          <wp:inline distT="0" distB="0" distL="0" distR="0" wp14:anchorId="60FD2705" wp14:editId="6ACED24A">
+            <wp:extent cx="1893774" cy="3030039"/>
+            <wp:effectExtent l="0" t="0" r="0" b="0"/>
+            <wp:docPr id="9" name="Imagem 9"/>
+            <wp:cNvGraphicFramePr>
+              <a:graphicFrameLocks xmlns:a="http://schemas.openxmlformats.org/drawingml/2006/main" noChangeAspect="1"/>
+            </wp:cNvGraphicFramePr>
+            <a:graphic xmlns:a="http://schemas.openxmlformats.org/drawingml/2006/main">
+              <a:graphicData uri="http://schemas.openxmlformats.org/drawingml/2006/picture">
+                <pic:pic xmlns:pic="http://schemas.openxmlformats.org/drawingml/2006/picture">
+                  <pic:nvPicPr>
+                    <pic:cNvPr id="0" name="Picture 11"/>
+                    <pic:cNvPicPr>
+                      <a:picLocks noChangeAspect="1" noChangeArrowheads="1"/>
+                    </pic:cNvPicPr>
+                  </pic:nvPicPr>
+                  <pic:blipFill>
+                    <a:blip r:embed="rId17" cstate="print">
+                      <a:extLst>
+                        <a:ext uri="{28A0092B-C50C-407E-A947-70E740481C1C}">
+                          <a14:useLocalDpi xmlns:a14="http://schemas.microsoft.com/office/drawing/2010/main" val="0"/>
+                        </a:ext>
+                      </a:extLst>
+                    </a:blip>
+                    <a:srcRect/>
+                    <a:stretch>
+                      <a:fillRect/>
+                    </a:stretch>
+                  </pic:blipFill>
+                  <pic:spPr bwMode="auto">
+                    <a:xfrm flipH="1">
+                      <a:off x="0" y="0"/>
+                      <a:ext cx="1994917" cy="3191868"/>
+                    </a:xfrm>
+                    <a:prstGeom prst="rect">
+                      <a:avLst/>
+                    </a:prstGeom>
+                    <a:noFill/>
+                    <a:ln>
+                      <a:noFill/>
+                    </a:ln>
+                  </pic:spPr>
+                </pic:pic>
+              </a:graphicData>
+            </a:graphic>
+          </wp:inline>
+        </w:drawing>
+      </w:r>
+    </w:p>
+    <w:p>
+      <w:pPr>
+        <w:spacing w:line="360" w:lineRule="auto"/>
+        <w:jc w:val="both"/>
+        <w:rPr>
+          <w:b/>
+          <w:lang w:val="pt-BR"/>
+        </w:rPr>
+      </w:pPr>
+    </w:p>
+    <w:p>
+      <w:pPr>
+        <w:spacing w:line="360" w:lineRule="auto"/>
+        <w:jc w:val="both"/>
+        <w:rPr>
+          <w:b/>
+          <w:lang w:val="pt-BR"/>
+        </w:rPr>
+      </w:pPr>
+      <w:r>
+        <w:rPr>
+          <w:b/>
+          <w:lang w:val="pt-BR"/>
+        </w:rPr>
+        <w:t>HUD</w:t>
+      </w:r>
+    </w:p>
+    <w:p>
+      <w:pPr>
+        <w:spacing w:line="360" w:lineRule="auto"/>
+        <w:jc w:val="both"/>
+        <w:rPr>
+          <w:b/>
+          <w:lang w:val="pt-BR"/>
+        </w:rPr>
+      </w:pPr>
+    </w:p>
+    <w:p>
+      <w:pPr>
+        <w:spacing w:line="360" w:lineRule="auto"/>
+        <w:jc w:val="center"/>
+        <w:rPr>
+          <w:b/>
+          <w:lang w:val="pt-BR"/>
+        </w:rPr>
+      </w:pPr>
+      <w:r>
+        <w:rPr>
+          <w:noProof/>
+        </w:rPr>
+        <w:drawing>
+          <wp:inline distT="0" distB="0" distL="0" distR="0" wp14:anchorId="5FFCB9BD" wp14:editId="7D6E7521">
+            <wp:extent cx="1761224" cy="2808514"/>
+            <wp:effectExtent l="0" t="0" r="0" b="0"/>
+            <wp:docPr id="14" name="Imagem 14"/>
+            <wp:cNvGraphicFramePr>
+              <a:graphicFrameLocks xmlns:a="http://schemas.openxmlformats.org/drawingml/2006/main" noChangeAspect="1"/>
+            </wp:cNvGraphicFramePr>
+            <a:graphic xmlns:a="http://schemas.openxmlformats.org/drawingml/2006/main">
+              <a:graphicData uri="http://schemas.openxmlformats.org/drawingml/2006/picture">
+                <pic:pic xmlns:pic="http://schemas.openxmlformats.org/drawingml/2006/picture">
+                  <pic:nvPicPr>
+                    <pic:cNvPr id="0" name="Picture 24"/>
+                    <pic:cNvPicPr>
+                      <a:picLocks noChangeAspect="1" noChangeArrowheads="1"/>
+                    </pic:cNvPicPr>
+                  </pic:nvPicPr>
+                  <pic:blipFill>
+                    <a:blip r:embed="rId18" cstate="print">
+                      <a:extLst>
+                        <a:ext uri="{28A0092B-C50C-407E-A947-70E740481C1C}">
+                          <a14:useLocalDpi xmlns:a14="http://schemas.microsoft.com/office/drawing/2010/main" val="0"/>
+                        </a:ext>
+                      </a:extLst>
+                    </a:blip>
+                    <a:srcRect/>
+                    <a:stretch>
+                      <a:fillRect/>
+                    </a:stretch>
+                  </pic:blipFill>
+                  <pic:spPr bwMode="auto">
+                    <a:xfrm>
+                      <a:off x="0" y="0"/>
+                      <a:ext cx="1801698" cy="2873056"/>
+                    </a:xfrm>
+                    <a:prstGeom prst="rect">
+                      <a:avLst/>
+                    </a:prstGeom>
+                    <a:noFill/>
+                    <a:ln>
+                      <a:noFill/>
+                    </a:ln>
+                  </pic:spPr>
+                </pic:pic>
+              </a:graphicData>
+            </a:graphic>
+          </wp:inline>
+        </w:drawing>
+      </w:r>
+    </w:p>
+    <w:p>
+      <w:pPr>
+        <w:spacing w:line="360" w:lineRule="auto"/>
+        <w:jc w:val="center"/>
+        <w:rPr>
+          <w:b/>
+          <w:lang w:val="pt-BR"/>
+        </w:rPr>
+      </w:pPr>
+    </w:p>
+    <w:p>
+      <w:pPr>
+        <w:spacing w:line="360" w:lineRule="auto"/>
+        <w:jc w:val="center"/>
+        <w:rPr>
+          <w:b/>
+          <w:lang w:val="pt-BR"/>
+        </w:rPr>
+      </w:pPr>
+      <w:r>
+        <w:rPr>
+          <w:noProof/>
+        </w:rPr>
+        <w:drawing>
+          <wp:inline distT="0" distB="0" distL="0" distR="0" wp14:anchorId="1F61A689" wp14:editId="003EA13A">
+            <wp:extent cx="486965" cy="489857"/>
+            <wp:effectExtent l="0" t="0" r="8890" b="5715"/>
+            <wp:docPr id="16" name="Imagem 16"/>
+            <wp:cNvGraphicFramePr>
+              <a:graphicFrameLocks xmlns:a="http://schemas.openxmlformats.org/drawingml/2006/main" noChangeAspect="1"/>
+            </wp:cNvGraphicFramePr>
+            <a:graphic xmlns:a="http://schemas.openxmlformats.org/drawingml/2006/main">
+              <a:graphicData uri="http://schemas.openxmlformats.org/drawingml/2006/picture">
+                <pic:pic xmlns:pic="http://schemas.openxmlformats.org/drawingml/2006/picture">
+                  <pic:nvPicPr>
+                    <pic:cNvPr id="0" name="Picture 28"/>
+                    <pic:cNvPicPr>
+                      <a:picLocks noChangeAspect="1" noChangeArrowheads="1"/>
+                    </pic:cNvPicPr>
+                  </pic:nvPicPr>
+                  <pic:blipFill>
+                    <a:blip r:embed="rId19" cstate="print">
+                      <a:extLst>
+                        <a:ext uri="{28A0092B-C50C-407E-A947-70E740481C1C}">
+                          <a14:useLocalDpi xmlns:a14="http://schemas.microsoft.com/office/drawing/2010/main" val="0"/>
+                        </a:ext>
+                      </a:extLst>
+                    </a:blip>
+                    <a:srcRect/>
+                    <a:stretch>
+                      <a:fillRect/>
+                    </a:stretch>
+                  </pic:blipFill>
+                  <pic:spPr bwMode="auto">
+                    <a:xfrm>
+                      <a:off x="0" y="0"/>
+                      <a:ext cx="495074" cy="498014"/>
+                    </a:xfrm>
+                    <a:prstGeom prst="rect">
+                      <a:avLst/>
+                    </a:prstGeom>
+                    <a:noFill/>
+                    <a:ln>
+                      <a:noFill/>
+                    </a:ln>
+                  </pic:spPr>
+                </pic:pic>
+              </a:graphicData>
+            </a:graphic>
+          </wp:inline>
+        </w:drawing>
+      </w:r>
+      <w:r>
+        <w:rPr>
+          <w:b/>
+          <w:lang w:val="pt-BR"/>
+        </w:rPr>
+        <w:tab/>
+      </w:r>
+      <w:r>
+        <w:rPr>
+          <w:noProof/>
+        </w:rPr>
+        <w:drawing>
+          <wp:inline distT="0" distB="0" distL="0" distR="0">
+            <wp:extent cx="486965" cy="489857"/>
+            <wp:effectExtent l="0" t="0" r="8890" b="5715"/>
+            <wp:docPr id="17" name="Imagem 17"/>
+            <wp:cNvGraphicFramePr>
+              <a:graphicFrameLocks xmlns:a="http://schemas.openxmlformats.org/drawingml/2006/main" noChangeAspect="1"/>
+            </wp:cNvGraphicFramePr>
+            <a:graphic xmlns:a="http://schemas.openxmlformats.org/drawingml/2006/main">
+              <a:graphicData uri="http://schemas.openxmlformats.org/drawingml/2006/picture">
+                <pic:pic xmlns:pic="http://schemas.openxmlformats.org/drawingml/2006/picture">
+                  <pic:nvPicPr>
+                    <pic:cNvPr id="0" name="Picture 30"/>
+                    <pic:cNvPicPr>
+                      <a:picLocks noChangeAspect="1" noChangeArrowheads="1"/>
+                    </pic:cNvPicPr>
+                  </pic:nvPicPr>
+                  <pic:blipFill>
+                    <a:blip r:embed="rId20" cstate="print">
+                      <a:extLst>
+                        <a:ext uri="{28A0092B-C50C-407E-A947-70E740481C1C}">
+                          <a14:useLocalDpi xmlns:a14="http://schemas.microsoft.com/office/drawing/2010/main" val="0"/>
+                        </a:ext>
+                      </a:extLst>
+                    </a:blip>
+                    <a:srcRect/>
+                    <a:stretch>
+                      <a:fillRect/>
+                    </a:stretch>
+                  </pic:blipFill>
+                  <pic:spPr bwMode="auto">
+                    <a:xfrm>
+                      <a:off x="0" y="0"/>
+                      <a:ext cx="501476" cy="504454"/>
+                    </a:xfrm>
+                    <a:prstGeom prst="rect">
+                      <a:avLst/>
+                    </a:prstGeom>
+                    <a:noFill/>
+                    <a:ln>
+                      <a:noFill/>
+                    </a:ln>
+                  </pic:spPr>
+                </pic:pic>
+              </a:graphicData>
+            </a:graphic>
+          </wp:inline>
+        </w:drawing>
+      </w:r>
+      <w:bookmarkStart w:id="1" w:name="_GoBack"/>
+      <w:bookmarkEnd w:id="1"/>
+    </w:p>
+    <w:p>
+      <w:pPr>
+        <w:spacing w:line="360" w:lineRule="auto"/>
+        <w:jc w:val="both"/>
+        <w:rPr>
+          <w:b/>
+          <w:lang w:val="pt-BR"/>
+        </w:rPr>
+      </w:pPr>
+    </w:p>
+    <w:p>
+      <w:pPr>
+        <w:spacing w:line="360" w:lineRule="auto"/>
+        <w:jc w:val="both"/>
+        <w:rPr>
+          <w:b/>
+          <w:lang w:val="pt-BR"/>
+        </w:rPr>
+      </w:pPr>
+    </w:p>
+    <w:p>
+      <w:pPr>
+        <w:spacing w:line="360" w:lineRule="auto"/>
+        <w:jc w:val="both"/>
+        <w:rPr>
+          <w:b/>
+          <w:lang w:val="pt-BR"/>
+        </w:rPr>
+      </w:pPr>
+    </w:p>
+    <w:p>
+      <w:pPr>
+        <w:spacing w:line="360" w:lineRule="auto"/>
+        <w:jc w:val="both"/>
+        <w:rPr>
+          <w:b/>
+          <w:lang w:val="pt-BR"/>
+        </w:rPr>
+      </w:pPr>
+      <w:r>
+        <w:rPr>
+          <w:b/>
+          <w:lang w:val="pt-BR"/>
+        </w:rPr>
+        <w:t>Paleta de cores utilizadas</w:t>
       </w:r>
     </w:p>
     <w:p>
@@ -2231,7 +2959,7 @@
                     <pic:cNvPicPr preferRelativeResize="0"/>
                   </pic:nvPicPr>
                   <pic:blipFill>
-                    <a:blip r:embed="rId9"/>
+                    <a:blip r:embed="rId21"/>
                     <a:srcRect/>
                     <a:stretch>
                       <a:fillRect/>
@@ -2281,20 +3009,6 @@
     <w:p>
       <w:pPr>
         <w:spacing w:line="360" w:lineRule="auto"/>
-        <w:jc w:val="both"/>
-      </w:pPr>
-      <w:proofErr w:type="spellStart"/>
-      <w:r>
-        <w:t>Brasões</w:t>
-      </w:r>
-      <w:proofErr w:type="spellEnd"/>
-      <w:r>
-        <w:t>:</w:t>
-      </w:r>
-    </w:p>
-    <w:p>
-      <w:pPr>
-        <w:spacing w:line="360" w:lineRule="auto"/>
         <w:jc w:val="center"/>
       </w:pPr>
       <w:r>
@@ -2314,23 +3028,22 @@
       <w:pPr>
         <w:spacing w:line="360" w:lineRule="auto"/>
         <w:jc w:val="both"/>
-      </w:pPr>
-      <w:r>
-        <w:t xml:space="preserve"># </w:t>
-      </w:r>
-      <w:proofErr w:type="spellStart"/>
-      <w:r>
-        <w:t>Efeitos</w:t>
-      </w:r>
-      <w:proofErr w:type="spellEnd"/>
-      <w:r>
-        <w:t xml:space="preserve"> </w:t>
-      </w:r>
-      <w:proofErr w:type="spellStart"/>
-      <w:r>
-        <w:t>sonoros</w:t>
-      </w:r>
-      <w:proofErr w:type="spellEnd"/>
+        <w:rPr>
+          <w:i/>
+          <w:sz w:val="28"/>
+          <w:szCs w:val="28"/>
+          <w:lang w:val="pt-BR"/>
+        </w:rPr>
+      </w:pPr>
+      <w:r>
+        <w:rPr>
+          <w:i/>
+          <w:sz w:val="28"/>
+          <w:szCs w:val="28"/>
+          <w:lang w:val="pt-BR"/>
+        </w:rPr>
+        <w:t>Efeitos sonoros</w:t>
+      </w:r>
     </w:p>
     <w:p>
       <w:pPr>
@@ -4124,4 +4837,16 @@
   </a:objectDefaults>
   <a:extraClrSchemeLst/>
 </a:theme>
+</file>
+
+<file path=customXml/item1.xml><?xml version="1.0" encoding="utf-8"?>
+<b:Sources xmlns:b="http://schemas.openxmlformats.org/officeDocument/2006/bibliography" xmlns="http://schemas.openxmlformats.org/officeDocument/2006/bibliography" SelectedStyle="\APASixthEditionOfficeOnline.xsl" StyleName="APA" Version="6"/>
+</file>
+
+<file path=customXml/itemProps1.xml><?xml version="1.0" encoding="utf-8"?>
+<ds:datastoreItem xmlns:ds="http://schemas.openxmlformats.org/officeDocument/2006/customXml" ds:itemID="{FC20BD50-D596-4567-97DE-23D20EB9C0D4}">
+  <ds:schemaRefs>
+    <ds:schemaRef ds:uri="http://schemas.openxmlformats.org/officeDocument/2006/bibliography"/>
+  </ds:schemaRefs>
+</ds:datastoreItem>
 </file>
</xml_diff>